<commit_message>
190918 commit to make sure everything is updated.
</commit_message>
<xml_diff>
--- a/docs/Recommended data cleaning steps.docx
+++ b/docs/Recommended data cleaning steps.docx
@@ -19,9 +19,29 @@
           <w:sz w:val="28"/>
           <w:lang w:val="en-US"/>
         </w:rPr>
-        <w:t>Recommended data cleaning steps (last updated 190728)</w:t>
+        <w:t>Recommended data cleaning steps (last updated 190</w:t>
       </w:r>
+      <w:r>
+        <w:rPr>
+          <w:rFonts w:ascii="Arial" w:hAnsi="Arial" w:cs="Arial"/>
+          <w:b/>
+          <w:sz w:val="28"/>
+          <w:lang w:val="en-US"/>
+        </w:rPr>
+        <w:t>916</w:t>
+      </w:r>
+      <w:r>
+        <w:rPr>
+          <w:rFonts w:ascii="Arial" w:hAnsi="Arial" w:cs="Arial"/>
+          <w:b/>
+          <w:sz w:val="28"/>
+          <w:lang w:val="en-US"/>
+        </w:rPr>
+        <w:t>)</w:t>
+      </w:r>
+      <w:bookmarkStart w:id="0" w:name="_GoBack"/>
     </w:p>
+    <w:bookmarkEnd w:id="0"/>
     <w:p>
       <w:pPr>
         <w:rPr>
@@ -147,8 +167,6 @@
         </w:rPr>
         <w:t>" (all lowercase, snake case). All timepoint col names must be numeric. Too many non-numeric timepoint columns? Check below.</w:t>
       </w:r>
-      <w:bookmarkStart w:id="0" w:name="_GoBack"/>
-      <w:bookmarkEnd w:id="0"/>
     </w:p>
     <w:tbl>
       <w:tblPr>
@@ -349,17 +367,37 @@
                 <w:szCs w:val="20"/>
                 <w:lang w:val="en-US"/>
               </w:rPr>
-              <w:t>read_csv</w:t>
-            </w:r>
-            <w:proofErr w:type="spellEnd"/>
-            <w:r>
-              <w:rPr>
-                <w:rFonts w:ascii="Arial" w:eastAsia="Times New Roman" w:hAnsi="Arial" w:cs="Arial"/>
-                <w:sz w:val="20"/>
-                <w:szCs w:val="20"/>
-                <w:lang w:val="en-US"/>
-              </w:rPr>
-              <w:t>(here("</w:t>
+              <w:t>read_</w:t>
+            </w:r>
+            <w:proofErr w:type="gramStart"/>
+            <w:r>
+              <w:rPr>
+                <w:rFonts w:ascii="Arial" w:eastAsia="Times New Roman" w:hAnsi="Arial" w:cs="Arial"/>
+                <w:sz w:val="20"/>
+                <w:szCs w:val="20"/>
+                <w:lang w:val="en-US"/>
+              </w:rPr>
+              <w:t>csv</w:t>
+            </w:r>
+            <w:proofErr w:type="spellEnd"/>
+            <w:r>
+              <w:rPr>
+                <w:rFonts w:ascii="Arial" w:eastAsia="Times New Roman" w:hAnsi="Arial" w:cs="Arial"/>
+                <w:sz w:val="20"/>
+                <w:szCs w:val="20"/>
+                <w:lang w:val="en-US"/>
+              </w:rPr>
+              <w:t>(</w:t>
+            </w:r>
+            <w:proofErr w:type="gramEnd"/>
+            <w:r>
+              <w:rPr>
+                <w:rFonts w:ascii="Arial" w:eastAsia="Times New Roman" w:hAnsi="Arial" w:cs="Arial"/>
+                <w:sz w:val="20"/>
+                <w:szCs w:val="20"/>
+                <w:lang w:val="en-US"/>
+              </w:rPr>
+              <w:t>here("</w:t>
             </w:r>
             <w:proofErr w:type="spellStart"/>
             <w:r>
@@ -379,27 +417,7 @@
                 <w:szCs w:val="20"/>
                 <w:lang w:val="en-US"/>
               </w:rPr>
-              <w:t>", "original &amp; usable</w:t>
-            </w:r>
-            <w:proofErr w:type="gramStart"/>
-            <w:r>
-              <w:rPr>
-                <w:rFonts w:ascii="Arial" w:eastAsia="Times New Roman" w:hAnsi="Arial" w:cs="Arial"/>
-                <w:sz w:val="20"/>
-                <w:szCs w:val="20"/>
-                <w:lang w:val="en-US"/>
-              </w:rPr>
-              <w:t>",...</w:t>
-            </w:r>
-            <w:proofErr w:type="gramEnd"/>
-            <w:r>
-              <w:rPr>
-                <w:rFonts w:ascii="Arial" w:eastAsia="Times New Roman" w:hAnsi="Arial" w:cs="Arial"/>
-                <w:sz w:val="20"/>
-                <w:szCs w:val="20"/>
-                <w:lang w:val="en-US"/>
-              </w:rPr>
-              <w:t>, "_usable.csv"))</w:t>
+              <w:t>", "original &amp; usable",..., "_usable.csv"))</w:t>
             </w:r>
             <w:r>
               <w:rPr>
@@ -855,7 +873,25 @@
                 <w:szCs w:val="20"/>
                 <w:lang w:val="en-US"/>
               </w:rPr>
-              <w:t>190728: Function under construction.</w:t>
+              <w:t>190</w:t>
+            </w:r>
+            <w:r>
+              <w:rPr>
+                <w:rFonts w:ascii="Arial" w:eastAsia="Times New Roman" w:hAnsi="Arial" w:cs="Arial"/>
+                <w:sz w:val="20"/>
+                <w:szCs w:val="20"/>
+                <w:lang w:val="en-US"/>
+              </w:rPr>
+              <w:t>916</w:t>
+            </w:r>
+            <w:r>
+              <w:rPr>
+                <w:rFonts w:ascii="Arial" w:eastAsia="Times New Roman" w:hAnsi="Arial" w:cs="Arial"/>
+                <w:sz w:val="20"/>
+                <w:szCs w:val="20"/>
+                <w:lang w:val="en-US"/>
+              </w:rPr>
+              <w:t>: Function under construction.</w:t>
             </w:r>
           </w:p>
         </w:tc>
@@ -952,17 +988,37 @@
                 <w:szCs w:val="20"/>
                 <w:lang w:val="en-US"/>
               </w:rPr>
-              <w:t>read_csv</w:t>
-            </w:r>
-            <w:proofErr w:type="spellEnd"/>
-            <w:r>
-              <w:rPr>
-                <w:rFonts w:ascii="Arial" w:eastAsia="Times New Roman" w:hAnsi="Arial" w:cs="Arial"/>
-                <w:sz w:val="20"/>
-                <w:szCs w:val="20"/>
-                <w:lang w:val="en-US"/>
-              </w:rPr>
-              <w:t>(here("</w:t>
+              <w:t>read_</w:t>
+            </w:r>
+            <w:proofErr w:type="gramStart"/>
+            <w:r>
+              <w:rPr>
+                <w:rFonts w:ascii="Arial" w:eastAsia="Times New Roman" w:hAnsi="Arial" w:cs="Arial"/>
+                <w:sz w:val="20"/>
+                <w:szCs w:val="20"/>
+                <w:lang w:val="en-US"/>
+              </w:rPr>
+              <w:t>csv</w:t>
+            </w:r>
+            <w:proofErr w:type="spellEnd"/>
+            <w:r>
+              <w:rPr>
+                <w:rFonts w:ascii="Arial" w:eastAsia="Times New Roman" w:hAnsi="Arial" w:cs="Arial"/>
+                <w:sz w:val="20"/>
+                <w:szCs w:val="20"/>
+                <w:lang w:val="en-US"/>
+              </w:rPr>
+              <w:t>(</w:t>
+            </w:r>
+            <w:proofErr w:type="gramEnd"/>
+            <w:r>
+              <w:rPr>
+                <w:rFonts w:ascii="Arial" w:eastAsia="Times New Roman" w:hAnsi="Arial" w:cs="Arial"/>
+                <w:sz w:val="20"/>
+                <w:szCs w:val="20"/>
+                <w:lang w:val="en-US"/>
+              </w:rPr>
+              <w:t>here("</w:t>
             </w:r>
             <w:proofErr w:type="spellStart"/>
             <w:r>
@@ -982,27 +1038,7 @@
                 <w:szCs w:val="20"/>
                 <w:lang w:val="en-US"/>
               </w:rPr>
-              <w:t>", "original &amp; usable</w:t>
-            </w:r>
-            <w:proofErr w:type="gramStart"/>
-            <w:r>
-              <w:rPr>
-                <w:rFonts w:ascii="Arial" w:eastAsia="Times New Roman" w:hAnsi="Arial" w:cs="Arial"/>
-                <w:sz w:val="20"/>
-                <w:szCs w:val="20"/>
-                <w:lang w:val="en-US"/>
-              </w:rPr>
-              <w:t>",...</w:t>
-            </w:r>
-            <w:proofErr w:type="gramEnd"/>
-            <w:r>
-              <w:rPr>
-                <w:rFonts w:ascii="Arial" w:eastAsia="Times New Roman" w:hAnsi="Arial" w:cs="Arial"/>
-                <w:sz w:val="20"/>
-                <w:szCs w:val="20"/>
-                <w:lang w:val="en-US"/>
-              </w:rPr>
-              <w:t>, "_usable.csv"))</w:t>
+              <w:t>", "original &amp; usable",..., "_usable.csv"))</w:t>
             </w:r>
             <w:r>
               <w:rPr>
@@ -1448,17 +1484,37 @@
                 <w:szCs w:val="20"/>
                 <w:lang w:val="en-US"/>
               </w:rPr>
-              <w:t>read_csv</w:t>
-            </w:r>
-            <w:proofErr w:type="spellEnd"/>
-            <w:r>
-              <w:rPr>
-                <w:rFonts w:ascii="Arial" w:eastAsia="Times New Roman" w:hAnsi="Arial" w:cs="Arial"/>
-                <w:sz w:val="20"/>
-                <w:szCs w:val="20"/>
-                <w:lang w:val="en-US"/>
-              </w:rPr>
-              <w:t>(here("</w:t>
+              <w:t>read_</w:t>
+            </w:r>
+            <w:proofErr w:type="gramStart"/>
+            <w:r>
+              <w:rPr>
+                <w:rFonts w:ascii="Arial" w:eastAsia="Times New Roman" w:hAnsi="Arial" w:cs="Arial"/>
+                <w:sz w:val="20"/>
+                <w:szCs w:val="20"/>
+                <w:lang w:val="en-US"/>
+              </w:rPr>
+              <w:t>csv</w:t>
+            </w:r>
+            <w:proofErr w:type="spellEnd"/>
+            <w:r>
+              <w:rPr>
+                <w:rFonts w:ascii="Arial" w:eastAsia="Times New Roman" w:hAnsi="Arial" w:cs="Arial"/>
+                <w:sz w:val="20"/>
+                <w:szCs w:val="20"/>
+                <w:lang w:val="en-US"/>
+              </w:rPr>
+              <w:t>(</w:t>
+            </w:r>
+            <w:proofErr w:type="gramEnd"/>
+            <w:r>
+              <w:rPr>
+                <w:rFonts w:ascii="Arial" w:eastAsia="Times New Roman" w:hAnsi="Arial" w:cs="Arial"/>
+                <w:sz w:val="20"/>
+                <w:szCs w:val="20"/>
+                <w:lang w:val="en-US"/>
+              </w:rPr>
+              <w:t>here("</w:t>
             </w:r>
             <w:proofErr w:type="spellStart"/>
             <w:r>
@@ -1478,27 +1534,7 @@
                 <w:szCs w:val="20"/>
                 <w:lang w:val="en-US"/>
               </w:rPr>
-              <w:t>", "original &amp; usable</w:t>
-            </w:r>
-            <w:proofErr w:type="gramStart"/>
-            <w:r>
-              <w:rPr>
-                <w:rFonts w:ascii="Arial" w:eastAsia="Times New Roman" w:hAnsi="Arial" w:cs="Arial"/>
-                <w:sz w:val="20"/>
-                <w:szCs w:val="20"/>
-                <w:lang w:val="en-US"/>
-              </w:rPr>
-              <w:t>",...</w:t>
-            </w:r>
-            <w:proofErr w:type="gramEnd"/>
-            <w:r>
-              <w:rPr>
-                <w:rFonts w:ascii="Arial" w:eastAsia="Times New Roman" w:hAnsi="Arial" w:cs="Arial"/>
-                <w:sz w:val="20"/>
-                <w:szCs w:val="20"/>
-                <w:lang w:val="en-US"/>
-              </w:rPr>
-              <w:t>, "_usable.csv"))</w:t>
+              <w:t>", "original &amp; usable",..., "_usable.csv"))</w:t>
             </w:r>
             <w:r>
               <w:rPr>
@@ -1888,7 +1924,7 @@
       </w:pPr>
     </w:pPrDefault>
   </w:docDefaults>
-  <w:latentStyles w:defLockedState="0" w:defUIPriority="99" w:defSemiHidden="0" w:defUnhideWhenUsed="0" w:defQFormat="0" w:count="375">
+  <w:latentStyles w:defLockedState="0" w:defUIPriority="99" w:defSemiHidden="0" w:defUnhideWhenUsed="0" w:defQFormat="0" w:count="376">
     <w:lsdException w:name="Normal" w:uiPriority="0" w:qFormat="1"/>
     <w:lsdException w:name="heading 1" w:uiPriority="9" w:qFormat="1"/>
     <w:lsdException w:name="heading 2" w:semiHidden="1" w:uiPriority="9" w:unhideWhenUsed="1" w:qFormat="1"/>
@@ -2264,6 +2300,7 @@
     <w:lsdException w:name="Smart Hyperlink" w:semiHidden="1" w:unhideWhenUsed="1"/>
     <w:lsdException w:name="Hashtag" w:semiHidden="1" w:unhideWhenUsed="1"/>
     <w:lsdException w:name="Unresolved Mention" w:semiHidden="1" w:unhideWhenUsed="1"/>
+    <w:lsdException w:name="Smart Link" w:semiHidden="1" w:unhideWhenUsed="1"/>
   </w:latentStyles>
   <w:style w:type="paragraph" w:default="1" w:styleId="Normal">
     <w:name w:val="Normal"/>

</xml_diff>

<commit_message>
Fixed a bug in Master_Data.R where parsing failures occur if the first 5 rows don't cover all fields in the dataset. This step (and its purpose) has been documented in the R script (Master_Data), as well as the Recommended data cleaning steps document. Also ran Master_Data again with the added step to ensure everything is working properly.
</commit_message>
<xml_diff>
--- a/docs/Recommended data cleaning steps.docx
+++ b/docs/Recommended data cleaning steps.docx
@@ -39,9 +39,7 @@
         </w:rPr>
         <w:t>)</w:t>
       </w:r>
-      <w:bookmarkStart w:id="0" w:name="_GoBack"/>
     </w:p>
-    <w:bookmarkEnd w:id="0"/>
     <w:p>
       <w:pPr>
         <w:rPr>
@@ -659,6 +657,93 @@
               </w:rPr>
               <w:t>: gene, population, &amp; gen cols.</w:t>
             </w:r>
+          </w:p>
+          <w:p>
+            <w:pPr>
+              <w:spacing w:after="0" w:line="240" w:lineRule="auto"/>
+              <w:rPr>
+                <w:rFonts w:ascii="Arial" w:eastAsia="Times New Roman" w:hAnsi="Arial" w:cs="Arial"/>
+                <w:sz w:val="20"/>
+                <w:szCs w:val="20"/>
+                <w:lang w:val="en-US"/>
+              </w:rPr>
+            </w:pPr>
+            <w:r>
+              <w:rPr>
+                <w:rFonts w:ascii="Arial" w:eastAsia="Times New Roman" w:hAnsi="Arial" w:cs="Arial"/>
+                <w:sz w:val="20"/>
+                <w:szCs w:val="20"/>
+                <w:lang w:val="en-US"/>
+              </w:rPr>
+              <w:t xml:space="preserve">- </w:t>
+            </w:r>
+            <w:proofErr w:type="spellStart"/>
+            <w:r>
+              <w:rPr>
+                <w:rFonts w:ascii="Arial" w:eastAsia="Times New Roman" w:hAnsi="Arial" w:cs="Arial"/>
+                <w:sz w:val="20"/>
+                <w:szCs w:val="20"/>
+                <w:lang w:val="en-US"/>
+              </w:rPr>
+              <w:t>replace_</w:t>
+            </w:r>
+            <w:proofErr w:type="gramStart"/>
+            <w:r>
+              <w:rPr>
+                <w:rFonts w:ascii="Arial" w:eastAsia="Times New Roman" w:hAnsi="Arial" w:cs="Arial"/>
+                <w:sz w:val="20"/>
+                <w:szCs w:val="20"/>
+                <w:lang w:val="en-US"/>
+              </w:rPr>
+              <w:t>na</w:t>
+            </w:r>
+            <w:proofErr w:type="spellEnd"/>
+            <w:r>
+              <w:rPr>
+                <w:rFonts w:ascii="Arial" w:eastAsia="Times New Roman" w:hAnsi="Arial" w:cs="Arial"/>
+                <w:sz w:val="20"/>
+                <w:szCs w:val="20"/>
+                <w:lang w:val="en-US"/>
+              </w:rPr>
+              <w:t>(</w:t>
+            </w:r>
+            <w:proofErr w:type="gramEnd"/>
+            <w:r>
+              <w:rPr>
+                <w:rFonts w:ascii="Arial" w:eastAsia="Times New Roman" w:hAnsi="Arial" w:cs="Arial"/>
+                <w:sz w:val="20"/>
+                <w:szCs w:val="20"/>
+                <w:lang w:val="en-US"/>
+              </w:rPr>
+              <w:t xml:space="preserve">value = 0): Replace NA values with 0. This </w:t>
+            </w:r>
+            <w:r>
+              <w:rPr>
+                <w:rFonts w:ascii="Arial" w:eastAsia="Times New Roman" w:hAnsi="Arial" w:cs="Arial"/>
+                <w:sz w:val="20"/>
+                <w:szCs w:val="20"/>
+                <w:lang w:val="en-US"/>
+              </w:rPr>
+              <w:t>is necessary to prevent parsing failures</w:t>
+            </w:r>
+            <w:r>
+              <w:rPr>
+                <w:rFonts w:ascii="Arial" w:eastAsia="Times New Roman" w:hAnsi="Arial" w:cs="Arial"/>
+                <w:sz w:val="20"/>
+                <w:szCs w:val="20"/>
+                <w:lang w:val="en-US"/>
+              </w:rPr>
+              <w:t xml:space="preserve">. </w:t>
+            </w:r>
+            <w:r>
+              <w:rPr>
+                <w:rFonts w:ascii="Arial" w:eastAsia="Times New Roman" w:hAnsi="Arial" w:cs="Arial"/>
+                <w:sz w:val="20"/>
+                <w:szCs w:val="20"/>
+                <w:lang w:val="en-US"/>
+              </w:rPr>
+              <w:t>Because the number of fields is determined via the first 5 rows, if these 5 rows don't contain values for all the fields in the dataset, parsing failures will occur if there are values below row 5 that are in fields beyond those covered by the first 5 rows.</w:t>
+            </w:r>
             <w:r>
               <w:rPr>
                 <w:rFonts w:ascii="Arial" w:eastAsia="Times New Roman" w:hAnsi="Arial" w:cs="Arial"/>
@@ -668,6 +753,133 @@
               </w:rPr>
               <w:br/>
             </w:r>
+            <w:r>
+              <w:rPr>
+                <w:rFonts w:ascii="Arial" w:eastAsia="Times New Roman" w:hAnsi="Arial" w:cs="Arial"/>
+                <w:sz w:val="20"/>
+                <w:szCs w:val="20"/>
+                <w:lang w:val="en-US"/>
+              </w:rPr>
+              <w:t xml:space="preserve">- </w:t>
+            </w:r>
+            <w:proofErr w:type="spellStart"/>
+            <w:r>
+              <w:rPr>
+                <w:rFonts w:ascii="Arial" w:eastAsia="Times New Roman" w:hAnsi="Arial" w:cs="Arial"/>
+                <w:sz w:val="20"/>
+                <w:szCs w:val="20"/>
+                <w:lang w:val="en-US"/>
+              </w:rPr>
+              <w:t>gsub</w:t>
+            </w:r>
+            <w:proofErr w:type="spellEnd"/>
+            <w:r>
+              <w:rPr>
+                <w:rFonts w:ascii="Arial" w:eastAsia="Times New Roman" w:hAnsi="Arial" w:cs="Arial"/>
+                <w:sz w:val="20"/>
+                <w:szCs w:val="20"/>
+                <w:lang w:val="en-US"/>
+              </w:rPr>
+              <w:t>("[^[:</w:t>
+            </w:r>
+            <w:proofErr w:type="spellStart"/>
+            <w:r>
+              <w:rPr>
+                <w:rFonts w:ascii="Arial" w:eastAsia="Times New Roman" w:hAnsi="Arial" w:cs="Arial"/>
+                <w:sz w:val="20"/>
+                <w:szCs w:val="20"/>
+                <w:lang w:val="en-US"/>
+              </w:rPr>
+              <w:t>alnum</w:t>
+            </w:r>
+            <w:proofErr w:type="spellEnd"/>
+            <w:r>
+              <w:rPr>
+                <w:rFonts w:ascii="Arial" w:eastAsia="Times New Roman" w:hAnsi="Arial" w:cs="Arial"/>
+                <w:sz w:val="20"/>
+                <w:szCs w:val="20"/>
+                <w:lang w:val="en-US"/>
+              </w:rPr>
+              <w:t xml:space="preserve">:][:blank:]&amp;/\\-]", "", </w:t>
+            </w:r>
+            <w:proofErr w:type="spellStart"/>
+            <w:r>
+              <w:rPr>
+                <w:rFonts w:ascii="Arial" w:eastAsia="Times New Roman" w:hAnsi="Arial" w:cs="Arial"/>
+                <w:sz w:val="20"/>
+                <w:szCs w:val="20"/>
+                <w:lang w:val="en-US"/>
+              </w:rPr>
+              <w:t>dataset_name</w:t>
+            </w:r>
+            <w:r>
+              <w:rPr>
+                <w:rFonts w:ascii="Arial" w:eastAsia="Times New Roman" w:hAnsi="Arial" w:cs="Arial"/>
+                <w:sz w:val="20"/>
+                <w:szCs w:val="20"/>
+                <w:lang w:val="en-US"/>
+              </w:rPr>
+              <w:t>$gene</w:t>
+            </w:r>
+            <w:proofErr w:type="spellEnd"/>
+            <w:r>
+              <w:rPr>
+                <w:rFonts w:ascii="Arial" w:eastAsia="Times New Roman" w:hAnsi="Arial" w:cs="Arial"/>
+                <w:sz w:val="20"/>
+                <w:szCs w:val="20"/>
+                <w:lang w:val="en-US"/>
+              </w:rPr>
+              <w:t>)</w:t>
+            </w:r>
+            <w:r>
+              <w:rPr>
+                <w:rFonts w:ascii="Arial" w:eastAsia="Times New Roman" w:hAnsi="Arial" w:cs="Arial"/>
+                <w:sz w:val="20"/>
+                <w:szCs w:val="20"/>
+                <w:lang w:val="en-US"/>
+              </w:rPr>
+              <w:t xml:space="preserve">: </w:t>
+            </w:r>
+            <w:r>
+              <w:rPr>
+                <w:rFonts w:ascii="Arial" w:eastAsia="Times New Roman" w:hAnsi="Arial" w:cs="Arial"/>
+                <w:sz w:val="20"/>
+                <w:szCs w:val="20"/>
+                <w:lang w:val="en-US"/>
+              </w:rPr>
+              <w:t>To remove anything that's not (the "^[...]" part) alphanumeric characters (A-z, 0-9) ("[:</w:t>
+            </w:r>
+            <w:proofErr w:type="spellStart"/>
+            <w:r>
+              <w:rPr>
+                <w:rFonts w:ascii="Arial" w:eastAsia="Times New Roman" w:hAnsi="Arial" w:cs="Arial"/>
+                <w:sz w:val="20"/>
+                <w:szCs w:val="20"/>
+                <w:lang w:val="en-US"/>
+              </w:rPr>
+              <w:t>alnum</w:t>
+            </w:r>
+            <w:proofErr w:type="spellEnd"/>
+            <w:r>
+              <w:rPr>
+                <w:rFonts w:ascii="Arial" w:eastAsia="Times New Roman" w:hAnsi="Arial" w:cs="Arial"/>
+                <w:sz w:val="20"/>
+                <w:szCs w:val="20"/>
+                <w:lang w:val="en-US"/>
+              </w:rPr>
+              <w:t>]"), spaces &amp; tabs (":[blank]:"), "&amp;", "/", and "-".</w:t>
+            </w:r>
+          </w:p>
+          <w:p>
+            <w:pPr>
+              <w:spacing w:after="0" w:line="240" w:lineRule="auto"/>
+              <w:rPr>
+                <w:rFonts w:ascii="Arial" w:eastAsia="Times New Roman" w:hAnsi="Arial" w:cs="Arial"/>
+                <w:sz w:val="20"/>
+                <w:szCs w:val="20"/>
+                <w:lang w:val="en-US"/>
+              </w:rPr>
+            </w:pPr>
             <w:r>
               <w:rPr>
                 <w:rFonts w:ascii="Arial" w:eastAsia="Times New Roman" w:hAnsi="Arial" w:cs="Arial"/>
@@ -686,7 +898,17 @@
                 <w:szCs w:val="20"/>
                 <w:lang w:val="en-US"/>
               </w:rPr>
-              <w:t>write_csv</w:t>
+              <w:t>write_</w:t>
+            </w:r>
+            <w:proofErr w:type="gramStart"/>
+            <w:r>
+              <w:rPr>
+                <w:rFonts w:ascii="Arial" w:eastAsia="Times New Roman" w:hAnsi="Arial" w:cs="Arial"/>
+                <w:sz w:val="20"/>
+                <w:szCs w:val="20"/>
+                <w:lang w:val="en-US"/>
+              </w:rPr>
+              <w:t>csv</w:t>
             </w:r>
             <w:proofErr w:type="spellEnd"/>
             <w:r>
@@ -699,6 +921,7 @@
               <w:t>(</w:t>
             </w:r>
             <w:proofErr w:type="spellStart"/>
+            <w:proofErr w:type="gramEnd"/>
             <w:r>
               <w:rPr>
                 <w:rFonts w:ascii="Arial" w:eastAsia="Times New Roman" w:hAnsi="Arial" w:cs="Arial"/>
@@ -882,7 +1105,16 @@
                 <w:szCs w:val="20"/>
                 <w:lang w:val="en-US"/>
               </w:rPr>
-              <w:t>916</w:t>
+              <w:t>9</w:t>
+            </w:r>
+            <w:r>
+              <w:rPr>
+                <w:rFonts w:ascii="Arial" w:eastAsia="Times New Roman" w:hAnsi="Arial" w:cs="Arial"/>
+                <w:sz w:val="20"/>
+                <w:szCs w:val="20"/>
+                <w:lang w:val="en-US"/>
+              </w:rPr>
+              <w:t>30</w:t>
             </w:r>
             <w:r>
               <w:rPr>
@@ -1260,6 +1492,229 @@
               </w:rPr>
               <w:t>, frequency.</w:t>
             </w:r>
+          </w:p>
+          <w:p>
+            <w:pPr>
+              <w:spacing w:after="0" w:line="240" w:lineRule="auto"/>
+              <w:rPr>
+                <w:rFonts w:ascii="Arial" w:eastAsia="Times New Roman" w:hAnsi="Arial" w:cs="Arial"/>
+                <w:sz w:val="20"/>
+                <w:szCs w:val="20"/>
+                <w:lang w:val="en-US"/>
+              </w:rPr>
+            </w:pPr>
+            <w:r>
+              <w:rPr>
+                <w:rFonts w:ascii="Arial" w:eastAsia="Times New Roman" w:hAnsi="Arial" w:cs="Arial"/>
+                <w:sz w:val="20"/>
+                <w:szCs w:val="20"/>
+                <w:lang w:val="en-US"/>
+              </w:rPr>
+              <w:t xml:space="preserve">- </w:t>
+            </w:r>
+            <w:proofErr w:type="spellStart"/>
+            <w:r>
+              <w:rPr>
+                <w:rFonts w:ascii="Arial" w:eastAsia="Times New Roman" w:hAnsi="Arial" w:cs="Arial"/>
+                <w:sz w:val="20"/>
+                <w:szCs w:val="20"/>
+                <w:lang w:val="en-US"/>
+              </w:rPr>
+              <w:t>replace_</w:t>
+            </w:r>
+            <w:proofErr w:type="gramStart"/>
+            <w:r>
+              <w:rPr>
+                <w:rFonts w:ascii="Arial" w:eastAsia="Times New Roman" w:hAnsi="Arial" w:cs="Arial"/>
+                <w:sz w:val="20"/>
+                <w:szCs w:val="20"/>
+                <w:lang w:val="en-US"/>
+              </w:rPr>
+              <w:t>na</w:t>
+            </w:r>
+            <w:proofErr w:type="spellEnd"/>
+            <w:r>
+              <w:rPr>
+                <w:rFonts w:ascii="Arial" w:eastAsia="Times New Roman" w:hAnsi="Arial" w:cs="Arial"/>
+                <w:sz w:val="20"/>
+                <w:szCs w:val="20"/>
+                <w:lang w:val="en-US"/>
+              </w:rPr>
+              <w:t>(</w:t>
+            </w:r>
+            <w:proofErr w:type="gramEnd"/>
+            <w:r>
+              <w:rPr>
+                <w:rFonts w:ascii="Arial" w:eastAsia="Times New Roman" w:hAnsi="Arial" w:cs="Arial"/>
+                <w:sz w:val="20"/>
+                <w:szCs w:val="20"/>
+                <w:lang w:val="en-US"/>
+              </w:rPr>
+              <w:t xml:space="preserve">value = 0): Replace NA values with 0. This </w:t>
+            </w:r>
+            <w:r>
+              <w:rPr>
+                <w:rFonts w:ascii="Arial" w:eastAsia="Times New Roman" w:hAnsi="Arial" w:cs="Arial"/>
+                <w:sz w:val="20"/>
+                <w:szCs w:val="20"/>
+                <w:lang w:val="en-US"/>
+              </w:rPr>
+              <w:t>is necessary to prevent parsing failures</w:t>
+            </w:r>
+            <w:r>
+              <w:rPr>
+                <w:rFonts w:ascii="Arial" w:eastAsia="Times New Roman" w:hAnsi="Arial" w:cs="Arial"/>
+                <w:sz w:val="20"/>
+                <w:szCs w:val="20"/>
+                <w:lang w:val="en-US"/>
+              </w:rPr>
+              <w:t xml:space="preserve">. </w:t>
+            </w:r>
+            <w:r>
+              <w:rPr>
+                <w:rFonts w:ascii="Arial" w:eastAsia="Times New Roman" w:hAnsi="Arial" w:cs="Arial"/>
+                <w:sz w:val="20"/>
+                <w:szCs w:val="20"/>
+                <w:lang w:val="en-US"/>
+              </w:rPr>
+              <w:t>Because the number of fields is determined via the first 5 rows, if these 5 rows don't contain values for all the fields in the dataset, parsing failures will occur if there are values below row 5 that are in fields beyond those covered by the first 5 rows.</w:t>
+            </w:r>
+            <w:r>
+              <w:rPr>
+                <w:rFonts w:ascii="Arial" w:eastAsia="Times New Roman" w:hAnsi="Arial" w:cs="Arial"/>
+                <w:sz w:val="20"/>
+                <w:szCs w:val="20"/>
+                <w:lang w:val="en-US"/>
+              </w:rPr>
+              <w:br/>
+            </w:r>
+            <w:r>
+              <w:rPr>
+                <w:rFonts w:ascii="Arial" w:eastAsia="Times New Roman" w:hAnsi="Arial" w:cs="Arial"/>
+                <w:sz w:val="20"/>
+                <w:szCs w:val="20"/>
+                <w:lang w:val="en-US"/>
+              </w:rPr>
+              <w:t xml:space="preserve">- </w:t>
+            </w:r>
+            <w:proofErr w:type="spellStart"/>
+            <w:r>
+              <w:rPr>
+                <w:rFonts w:ascii="Arial" w:eastAsia="Times New Roman" w:hAnsi="Arial" w:cs="Arial"/>
+                <w:sz w:val="20"/>
+                <w:szCs w:val="20"/>
+                <w:lang w:val="en-US"/>
+              </w:rPr>
+              <w:t>gsub</w:t>
+            </w:r>
+            <w:proofErr w:type="spellEnd"/>
+            <w:r>
+              <w:rPr>
+                <w:rFonts w:ascii="Arial" w:eastAsia="Times New Roman" w:hAnsi="Arial" w:cs="Arial"/>
+                <w:sz w:val="20"/>
+                <w:szCs w:val="20"/>
+                <w:lang w:val="en-US"/>
+              </w:rPr>
+              <w:t>("[^[:</w:t>
+            </w:r>
+            <w:proofErr w:type="spellStart"/>
+            <w:r>
+              <w:rPr>
+                <w:rFonts w:ascii="Arial" w:eastAsia="Times New Roman" w:hAnsi="Arial" w:cs="Arial"/>
+                <w:sz w:val="20"/>
+                <w:szCs w:val="20"/>
+                <w:lang w:val="en-US"/>
+              </w:rPr>
+              <w:t>alnum</w:t>
+            </w:r>
+            <w:proofErr w:type="spellEnd"/>
+            <w:r>
+              <w:rPr>
+                <w:rFonts w:ascii="Arial" w:eastAsia="Times New Roman" w:hAnsi="Arial" w:cs="Arial"/>
+                <w:sz w:val="20"/>
+                <w:szCs w:val="20"/>
+                <w:lang w:val="en-US"/>
+              </w:rPr>
+              <w:t xml:space="preserve">:][:blank:]&amp;/\\-]", "", </w:t>
+            </w:r>
+            <w:proofErr w:type="spellStart"/>
+            <w:r>
+              <w:rPr>
+                <w:rFonts w:ascii="Arial" w:eastAsia="Times New Roman" w:hAnsi="Arial" w:cs="Arial"/>
+                <w:sz w:val="20"/>
+                <w:szCs w:val="20"/>
+                <w:lang w:val="en-US"/>
+              </w:rPr>
+              <w:t>dataset_name</w:t>
+            </w:r>
+            <w:r>
+              <w:rPr>
+                <w:rFonts w:ascii="Arial" w:eastAsia="Times New Roman" w:hAnsi="Arial" w:cs="Arial"/>
+                <w:sz w:val="20"/>
+                <w:szCs w:val="20"/>
+                <w:lang w:val="en-US"/>
+              </w:rPr>
+              <w:t>$gene</w:t>
+            </w:r>
+            <w:proofErr w:type="spellEnd"/>
+            <w:r>
+              <w:rPr>
+                <w:rFonts w:ascii="Arial" w:eastAsia="Times New Roman" w:hAnsi="Arial" w:cs="Arial"/>
+                <w:sz w:val="20"/>
+                <w:szCs w:val="20"/>
+                <w:lang w:val="en-US"/>
+              </w:rPr>
+              <w:t>)</w:t>
+            </w:r>
+            <w:r>
+              <w:rPr>
+                <w:rFonts w:ascii="Arial" w:eastAsia="Times New Roman" w:hAnsi="Arial" w:cs="Arial"/>
+                <w:sz w:val="20"/>
+                <w:szCs w:val="20"/>
+                <w:lang w:val="en-US"/>
+              </w:rPr>
+              <w:t xml:space="preserve">: </w:t>
+            </w:r>
+            <w:r>
+              <w:rPr>
+                <w:rFonts w:ascii="Arial" w:eastAsia="Times New Roman" w:hAnsi="Arial" w:cs="Arial"/>
+                <w:sz w:val="20"/>
+                <w:szCs w:val="20"/>
+                <w:lang w:val="en-US"/>
+              </w:rPr>
+              <w:t>To remove anything that's not (the "^[...]" part) alphanumeric characters (A-z, 0-9) ("[:</w:t>
+            </w:r>
+            <w:proofErr w:type="spellStart"/>
+            <w:r>
+              <w:rPr>
+                <w:rFonts w:ascii="Arial" w:eastAsia="Times New Roman" w:hAnsi="Arial" w:cs="Arial"/>
+                <w:sz w:val="20"/>
+                <w:szCs w:val="20"/>
+                <w:lang w:val="en-US"/>
+              </w:rPr>
+              <w:t>alnum</w:t>
+            </w:r>
+            <w:proofErr w:type="spellEnd"/>
+            <w:r>
+              <w:rPr>
+                <w:rFonts w:ascii="Arial" w:eastAsia="Times New Roman" w:hAnsi="Arial" w:cs="Arial"/>
+                <w:sz w:val="20"/>
+                <w:szCs w:val="20"/>
+                <w:lang w:val="en-US"/>
+              </w:rPr>
+              <w:t>]"), spaces &amp; tabs (":[blank]:"), "&amp;", "/", and "-".</w:t>
+            </w:r>
+          </w:p>
+          <w:p>
+            <w:pPr>
+              <w:spacing w:after="0" w:line="240" w:lineRule="auto"/>
+              <w:rPr>
+                <w:rFonts w:ascii="Arial" w:eastAsia="Times New Roman" w:hAnsi="Arial" w:cs="Arial"/>
+                <w:sz w:val="20"/>
+                <w:szCs w:val="20"/>
+                <w:lang w:val="en-US"/>
+              </w:rPr>
+            </w:pPr>
             <w:r>
               <w:rPr>
                 <w:rFonts w:ascii="Arial" w:eastAsia="Times New Roman" w:hAnsi="Arial" w:cs="Arial"/>
@@ -1287,7 +1742,17 @@
                 <w:szCs w:val="20"/>
                 <w:lang w:val="en-US"/>
               </w:rPr>
-              <w:t>write_csv</w:t>
+              <w:t>write_</w:t>
+            </w:r>
+            <w:proofErr w:type="gramStart"/>
+            <w:r>
+              <w:rPr>
+                <w:rFonts w:ascii="Arial" w:eastAsia="Times New Roman" w:hAnsi="Arial" w:cs="Arial"/>
+                <w:sz w:val="20"/>
+                <w:szCs w:val="20"/>
+                <w:lang w:val="en-US"/>
+              </w:rPr>
+              <w:t>csv</w:t>
             </w:r>
             <w:proofErr w:type="spellEnd"/>
             <w:r>
@@ -1300,6 +1765,7 @@
               <w:t>(</w:t>
             </w:r>
             <w:proofErr w:type="spellStart"/>
+            <w:proofErr w:type="gramEnd"/>
             <w:r>
               <w:rPr>
                 <w:rFonts w:ascii="Arial" w:eastAsia="Times New Roman" w:hAnsi="Arial" w:cs="Arial"/>
@@ -1564,7 +2030,17 @@
                 <w:szCs w:val="20"/>
                 <w:lang w:val="en-US"/>
               </w:rPr>
-              <w:t>(): Resulting names are unique &amp; consist only of "_", numbers, &amp; letters. Argument: case = "snake" (</w:t>
+              <w:t xml:space="preserve">(): Resulting names are unique &amp; consist only of "_", numbers, &amp; letters. Argument: case = </w:t>
+            </w:r>
+            <w:r>
+              <w:rPr>
+                <w:rFonts w:ascii="Arial" w:eastAsia="Times New Roman" w:hAnsi="Arial" w:cs="Arial"/>
+                <w:sz w:val="20"/>
+                <w:szCs w:val="20"/>
+                <w:lang w:val="en-US"/>
+              </w:rPr>
+              <w:lastRenderedPageBreak/>
+              <w:t>"snake" (</w:t>
             </w:r>
             <w:proofErr w:type="spellStart"/>
             <w:r>
@@ -1756,6 +2232,231 @@
               </w:rPr>
               <w:t>: gene, population, frequency.</w:t>
             </w:r>
+          </w:p>
+          <w:p>
+            <w:pPr>
+              <w:spacing w:after="0" w:line="240" w:lineRule="auto"/>
+              <w:rPr>
+                <w:rFonts w:ascii="Arial" w:eastAsia="Times New Roman" w:hAnsi="Arial" w:cs="Arial"/>
+                <w:sz w:val="20"/>
+                <w:szCs w:val="20"/>
+                <w:lang w:val="en-US"/>
+              </w:rPr>
+            </w:pPr>
+            <w:r>
+              <w:rPr>
+                <w:rFonts w:ascii="Arial" w:eastAsia="Times New Roman" w:hAnsi="Arial" w:cs="Arial"/>
+                <w:sz w:val="20"/>
+                <w:szCs w:val="20"/>
+                <w:lang w:val="en-US"/>
+              </w:rPr>
+              <w:t xml:space="preserve">- </w:t>
+            </w:r>
+            <w:proofErr w:type="spellStart"/>
+            <w:r>
+              <w:rPr>
+                <w:rFonts w:ascii="Arial" w:eastAsia="Times New Roman" w:hAnsi="Arial" w:cs="Arial"/>
+                <w:sz w:val="20"/>
+                <w:szCs w:val="20"/>
+                <w:lang w:val="en-US"/>
+              </w:rPr>
+              <w:t>replace_</w:t>
+            </w:r>
+            <w:proofErr w:type="gramStart"/>
+            <w:r>
+              <w:rPr>
+                <w:rFonts w:ascii="Arial" w:eastAsia="Times New Roman" w:hAnsi="Arial" w:cs="Arial"/>
+                <w:sz w:val="20"/>
+                <w:szCs w:val="20"/>
+                <w:lang w:val="en-US"/>
+              </w:rPr>
+              <w:t>na</w:t>
+            </w:r>
+            <w:proofErr w:type="spellEnd"/>
+            <w:r>
+              <w:rPr>
+                <w:rFonts w:ascii="Arial" w:eastAsia="Times New Roman" w:hAnsi="Arial" w:cs="Arial"/>
+                <w:sz w:val="20"/>
+                <w:szCs w:val="20"/>
+                <w:lang w:val="en-US"/>
+              </w:rPr>
+              <w:t>(</w:t>
+            </w:r>
+            <w:proofErr w:type="gramEnd"/>
+            <w:r>
+              <w:rPr>
+                <w:rFonts w:ascii="Arial" w:eastAsia="Times New Roman" w:hAnsi="Arial" w:cs="Arial"/>
+                <w:sz w:val="20"/>
+                <w:szCs w:val="20"/>
+                <w:lang w:val="en-US"/>
+              </w:rPr>
+              <w:t xml:space="preserve">value = 0): Replace NA values with 0. This </w:t>
+            </w:r>
+            <w:r>
+              <w:rPr>
+                <w:rFonts w:ascii="Arial" w:eastAsia="Times New Roman" w:hAnsi="Arial" w:cs="Arial"/>
+                <w:sz w:val="20"/>
+                <w:szCs w:val="20"/>
+                <w:lang w:val="en-US"/>
+              </w:rPr>
+              <w:t>is necessary to prevent parsing failures</w:t>
+            </w:r>
+            <w:r>
+              <w:rPr>
+                <w:rFonts w:ascii="Arial" w:eastAsia="Times New Roman" w:hAnsi="Arial" w:cs="Arial"/>
+                <w:sz w:val="20"/>
+                <w:szCs w:val="20"/>
+                <w:lang w:val="en-US"/>
+              </w:rPr>
+              <w:t xml:space="preserve">. </w:t>
+            </w:r>
+            <w:r>
+              <w:rPr>
+                <w:rFonts w:ascii="Arial" w:eastAsia="Times New Roman" w:hAnsi="Arial" w:cs="Arial"/>
+                <w:sz w:val="20"/>
+                <w:szCs w:val="20"/>
+                <w:lang w:val="en-US"/>
+              </w:rPr>
+              <w:t>Because the number of fields is determined via the first 5 rows, if these 5 rows don't contain values for all the fields in the dataset, parsing failures will occur if there are values below row 5 that are in fields beyond those covered by the first 5 rows.</w:t>
+            </w:r>
+            <w:r>
+              <w:rPr>
+                <w:rFonts w:ascii="Arial" w:eastAsia="Times New Roman" w:hAnsi="Arial" w:cs="Arial"/>
+                <w:sz w:val="20"/>
+                <w:szCs w:val="20"/>
+                <w:lang w:val="en-US"/>
+              </w:rPr>
+              <w:br/>
+            </w:r>
+            <w:r>
+              <w:rPr>
+                <w:rFonts w:ascii="Arial" w:eastAsia="Times New Roman" w:hAnsi="Arial" w:cs="Arial"/>
+                <w:sz w:val="20"/>
+                <w:szCs w:val="20"/>
+                <w:lang w:val="en-US"/>
+              </w:rPr>
+              <w:t xml:space="preserve">- </w:t>
+            </w:r>
+            <w:proofErr w:type="spellStart"/>
+            <w:r>
+              <w:rPr>
+                <w:rFonts w:ascii="Arial" w:eastAsia="Times New Roman" w:hAnsi="Arial" w:cs="Arial"/>
+                <w:sz w:val="20"/>
+                <w:szCs w:val="20"/>
+                <w:lang w:val="en-US"/>
+              </w:rPr>
+              <w:t>gsub</w:t>
+            </w:r>
+            <w:proofErr w:type="spellEnd"/>
+            <w:r>
+              <w:rPr>
+                <w:rFonts w:ascii="Arial" w:eastAsia="Times New Roman" w:hAnsi="Arial" w:cs="Arial"/>
+                <w:sz w:val="20"/>
+                <w:szCs w:val="20"/>
+                <w:lang w:val="en-US"/>
+              </w:rPr>
+              <w:t>("[^[:</w:t>
+            </w:r>
+            <w:proofErr w:type="spellStart"/>
+            <w:r>
+              <w:rPr>
+                <w:rFonts w:ascii="Arial" w:eastAsia="Times New Roman" w:hAnsi="Arial" w:cs="Arial"/>
+                <w:sz w:val="20"/>
+                <w:szCs w:val="20"/>
+                <w:lang w:val="en-US"/>
+              </w:rPr>
+              <w:t>alnum</w:t>
+            </w:r>
+            <w:proofErr w:type="spellEnd"/>
+            <w:r>
+              <w:rPr>
+                <w:rFonts w:ascii="Arial" w:eastAsia="Times New Roman" w:hAnsi="Arial" w:cs="Arial"/>
+                <w:sz w:val="20"/>
+                <w:szCs w:val="20"/>
+                <w:lang w:val="en-US"/>
+              </w:rPr>
+              <w:t xml:space="preserve">:][:blank:]&amp;/\\-]", "", </w:t>
+            </w:r>
+            <w:proofErr w:type="spellStart"/>
+            <w:r>
+              <w:rPr>
+                <w:rFonts w:ascii="Arial" w:eastAsia="Times New Roman" w:hAnsi="Arial" w:cs="Arial"/>
+                <w:sz w:val="20"/>
+                <w:szCs w:val="20"/>
+                <w:lang w:val="en-US"/>
+              </w:rPr>
+              <w:t>dataset_name</w:t>
+            </w:r>
+            <w:r>
+              <w:rPr>
+                <w:rFonts w:ascii="Arial" w:eastAsia="Times New Roman" w:hAnsi="Arial" w:cs="Arial"/>
+                <w:sz w:val="20"/>
+                <w:szCs w:val="20"/>
+                <w:lang w:val="en-US"/>
+              </w:rPr>
+              <w:t>$gene</w:t>
+            </w:r>
+            <w:proofErr w:type="spellEnd"/>
+            <w:r>
+              <w:rPr>
+                <w:rFonts w:ascii="Arial" w:eastAsia="Times New Roman" w:hAnsi="Arial" w:cs="Arial"/>
+                <w:sz w:val="20"/>
+                <w:szCs w:val="20"/>
+                <w:lang w:val="en-US"/>
+              </w:rPr>
+              <w:t>)</w:t>
+            </w:r>
+            <w:r>
+              <w:rPr>
+                <w:rFonts w:ascii="Arial" w:eastAsia="Times New Roman" w:hAnsi="Arial" w:cs="Arial"/>
+                <w:sz w:val="20"/>
+                <w:szCs w:val="20"/>
+                <w:lang w:val="en-US"/>
+              </w:rPr>
+              <w:t xml:space="preserve">: </w:t>
+            </w:r>
+            <w:r>
+              <w:rPr>
+                <w:rFonts w:ascii="Arial" w:eastAsia="Times New Roman" w:hAnsi="Arial" w:cs="Arial"/>
+                <w:sz w:val="20"/>
+                <w:szCs w:val="20"/>
+                <w:lang w:val="en-US"/>
+              </w:rPr>
+              <w:t>To remove anything that's not (the "^[...]" part) alphanumeric characters (A-z, 0-9) ("[:</w:t>
+            </w:r>
+            <w:proofErr w:type="spellStart"/>
+            <w:r>
+              <w:rPr>
+                <w:rFonts w:ascii="Arial" w:eastAsia="Times New Roman" w:hAnsi="Arial" w:cs="Arial"/>
+                <w:sz w:val="20"/>
+                <w:szCs w:val="20"/>
+                <w:lang w:val="en-US"/>
+              </w:rPr>
+              <w:t>alnum</w:t>
+            </w:r>
+            <w:proofErr w:type="spellEnd"/>
+            <w:r>
+              <w:rPr>
+                <w:rFonts w:ascii="Arial" w:eastAsia="Times New Roman" w:hAnsi="Arial" w:cs="Arial"/>
+                <w:sz w:val="20"/>
+                <w:szCs w:val="20"/>
+                <w:lang w:val="en-US"/>
+              </w:rPr>
+              <w:t>]"), spaces &amp; tabs (":[blank]:"), "&amp;", "/", and "-".</w:t>
+            </w:r>
+          </w:p>
+          <w:p>
+            <w:pPr>
+              <w:spacing w:after="0" w:line="240" w:lineRule="auto"/>
+              <w:rPr>
+                <w:rFonts w:ascii="Arial" w:eastAsia="Times New Roman" w:hAnsi="Arial" w:cs="Arial"/>
+                <w:sz w:val="20"/>
+                <w:szCs w:val="20"/>
+                <w:lang w:val="en-US"/>
+              </w:rPr>
+            </w:pPr>
+            <w:bookmarkStart w:id="0" w:name="_GoBack"/>
+            <w:bookmarkEnd w:id="0"/>
             <w:r>
               <w:rPr>
                 <w:rFonts w:ascii="Arial" w:eastAsia="Times New Roman" w:hAnsi="Arial" w:cs="Arial"/>
@@ -1924,7 +2625,7 @@
       </w:pPr>
     </w:pPrDefault>
   </w:docDefaults>
-  <w:latentStyles w:defLockedState="0" w:defUIPriority="99" w:defSemiHidden="0" w:defUnhideWhenUsed="0" w:defQFormat="0" w:count="376">
+  <w:latentStyles w:defLockedState="0" w:defUIPriority="99" w:defSemiHidden="0" w:defUnhideWhenUsed="0" w:defQFormat="0" w:count="375">
     <w:lsdException w:name="Normal" w:uiPriority="0" w:qFormat="1"/>
     <w:lsdException w:name="heading 1" w:uiPriority="9" w:qFormat="1"/>
     <w:lsdException w:name="heading 2" w:semiHidden="1" w:uiPriority="9" w:unhideWhenUsed="1" w:qFormat="1"/>
@@ -2300,7 +3001,6 @@
     <w:lsdException w:name="Smart Hyperlink" w:semiHidden="1" w:unhideWhenUsed="1"/>
     <w:lsdException w:name="Hashtag" w:semiHidden="1" w:unhideWhenUsed="1"/>
     <w:lsdException w:name="Unresolved Mention" w:semiHidden="1" w:unhideWhenUsed="1"/>
-    <w:lsdException w:name="Smart Link" w:semiHidden="1" w:unhideWhenUsed="1"/>
   </w:latentStyles>
   <w:style w:type="paragraph" w:default="1" w:styleId="Normal">
     <w:name w:val="Normal"/>
@@ -2312,7 +3012,6 @@
   <w:style w:type="character" w:default="1" w:styleId="DefaultParagraphFont">
     <w:name w:val="Default Paragraph Font"/>
     <w:uiPriority w:val="1"/>
-    <w:semiHidden/>
     <w:unhideWhenUsed/>
   </w:style>
   <w:style w:type="table" w:default="1" w:styleId="TableNormal">

</xml_diff>